<commit_message>
Update CV with the latest version
</commit_message>
<xml_diff>
--- a/Tanyo.Portfolio.Web/wwwroot/files/Tanyo_Ivanov_CV.docx
+++ b/Tanyo.Portfolio.Web/wwwroot/files/Tanyo_Ivanov_CV.docx
@@ -8,105 +8,19 @@
       </w:pPr>
       <w:r>
         <w:rPr>
-          <w:rFonts w:ascii="Arial" w:eastAsia="Arial" w:hAnsi="Arial" w:cs="Arial"/>
-          <w:b/>
-          <w:sz w:val="36"/>
-        </w:rPr>
-        <w:t>Tanyo Ivanov</w:t>
-      </w:r>
-    </w:p>
-    <w:p>
-      <w:pPr>
-        <w:spacing w:after="162"/>
-      </w:pPr>
-      <w:r>
-        <w:rPr>
-          <w:rFonts w:ascii="Arial" w:eastAsia="Arial" w:hAnsi="Arial" w:cs="Arial"/>
-          <w:sz w:val="24"/>
-        </w:rPr>
-        <w:t>.NET Developer</w:t>
-      </w:r>
-    </w:p>
-    <w:p>
-      <w:pPr>
-        <w:spacing w:after="351" w:line="261" w:lineRule="auto"/>
-        <w:ind w:left="10" w:right="108" w:hanging="10"/>
-        <w:rPr>
-          <w:rFonts w:ascii="Arial" w:eastAsia="Arial" w:hAnsi="Arial" w:cs="Arial"/>
-          <w:sz w:val="20"/>
-        </w:rPr>
-      </w:pPr>
-      <w:r>
-        <w:rPr>
-          <w:rFonts w:ascii="Arial" w:eastAsia="Arial" w:hAnsi="Arial" w:cs="Arial"/>
-          <w:sz w:val="20"/>
-        </w:rPr>
-        <w:t xml:space="preserve">Email: contact@takerman.net </w:t>
-      </w:r>
-      <w:r>
-        <w:rPr>
-          <w:rFonts w:ascii="Arial" w:eastAsia="Arial" w:hAnsi="Arial" w:cs="Arial"/>
-          <w:sz w:val="20"/>
-        </w:rPr>
-        <w:br/>
-      </w:r>
-      <w:r>
-        <w:rPr>
-          <w:rFonts w:ascii="Arial" w:eastAsia="Arial" w:hAnsi="Arial" w:cs="Arial"/>
-          <w:sz w:val="20"/>
-        </w:rPr>
-        <w:t xml:space="preserve">Phone: </w:t>
-      </w:r>
-      <w:r>
-        <w:rPr>
-          <w:rFonts w:ascii="Arial" w:eastAsia="Arial" w:hAnsi="Arial" w:cs="Arial"/>
-          <w:sz w:val="20"/>
-        </w:rPr>
-        <w:br/>
-        <w:t>+359897887191</w:t>
-      </w:r>
-      <w:r>
-        <w:rPr>
-          <w:rFonts w:ascii="Arial" w:eastAsia="Arial" w:hAnsi="Arial" w:cs="Arial"/>
-          <w:sz w:val="20"/>
-        </w:rPr>
-        <w:br/>
-        <w:t xml:space="preserve">+447383721742 </w:t>
-      </w:r>
-    </w:p>
-    <w:p>
-      <w:pPr>
-        <w:spacing w:after="610" w:line="261" w:lineRule="auto"/>
-        <w:ind w:left="10" w:hanging="10"/>
-      </w:pPr>
-      <w:r>
-        <w:rPr>
-          <w:rFonts w:ascii="Arial" w:eastAsia="Arial" w:hAnsi="Arial" w:cs="Arial"/>
-          <w:sz w:val="20"/>
-        </w:rPr>
-        <w:t xml:space="preserve">Date of birth: 12.01.1991 </w:t>
-      </w:r>
-    </w:p>
-    <w:p>
-      <w:pPr>
-        <w:pStyle w:val="Heading1"/>
-        <w:ind w:left="-5"/>
-      </w:pPr>
-      <w:r>
-        <w:rPr>
           <w:noProof/>
         </w:rPr>
         <w:drawing>
-          <wp:anchor distT="0" distB="0" distL="114300" distR="114300" simplePos="0" relativeHeight="251658240" behindDoc="0" locked="0" layoutInCell="1" allowOverlap="0" wp14:anchorId="5083DE03" wp14:editId="6DE8FD31">
+          <wp:anchor distT="0" distB="0" distL="114300" distR="114300" simplePos="0" relativeHeight="251658240" behindDoc="0" locked="0" layoutInCell="1" allowOverlap="0" wp14:anchorId="5083DE03" wp14:editId="5DFBED95">
             <wp:simplePos x="0" y="0"/>
             <wp:positionH relativeFrom="page">
-              <wp:posOffset>5778500</wp:posOffset>
+              <wp:posOffset>5721350</wp:posOffset>
             </wp:positionH>
-            <wp:positionV relativeFrom="page">
-              <wp:posOffset>381000</wp:posOffset>
+            <wp:positionV relativeFrom="margin">
+              <wp:posOffset>266700</wp:posOffset>
             </wp:positionV>
             <wp:extent cx="1270000" cy="1524000"/>
-            <wp:effectExtent l="0" t="0" r="0" b="0"/>
+            <wp:effectExtent l="0" t="0" r="6350" b="0"/>
             <wp:wrapSquare wrapText="bothSides"/>
             <wp:docPr id="10" name="Picture 10"/>
             <wp:cNvGraphicFramePr/>
@@ -135,9 +49,833 @@
                 </pic:pic>
               </a:graphicData>
             </a:graphic>
+            <wp14:sizeRelH relativeFrom="margin">
+              <wp14:pctWidth>0</wp14:pctWidth>
+            </wp14:sizeRelH>
+            <wp14:sizeRelV relativeFrom="margin">
+              <wp14:pctHeight>0</wp14:pctHeight>
+            </wp14:sizeRelV>
           </wp:anchor>
         </w:drawing>
       </w:r>
+      <w:r>
+        <w:rPr>
+          <w:rFonts w:ascii="Arial" w:eastAsia="Arial" w:hAnsi="Arial" w:cs="Arial"/>
+          <w:b/>
+          <w:sz w:val="36"/>
+        </w:rPr>
+        <w:t>Tanyo Ivanov</w:t>
+      </w:r>
+    </w:p>
+    <w:tbl>
+      <w:tblPr>
+        <w:tblStyle w:val="TableGrid0"/>
+        <w:tblpPr w:leftFromText="180" w:rightFromText="180" w:vertAnchor="page" w:horzAnchor="page" w:tblpX="4906" w:tblpY="1126"/>
+        <w:tblW w:w="3907" w:type="dxa"/>
+        <w:tblBorders>
+          <w:top w:val="none" w:sz="0" w:space="0" w:color="auto"/>
+          <w:left w:val="none" w:sz="0" w:space="0" w:color="auto"/>
+          <w:bottom w:val="none" w:sz="0" w:space="0" w:color="auto"/>
+          <w:right w:val="none" w:sz="0" w:space="0" w:color="auto"/>
+          <w:insideH w:val="none" w:sz="0" w:space="0" w:color="auto"/>
+          <w:insideV w:val="none" w:sz="0" w:space="0" w:color="auto"/>
+        </w:tblBorders>
+        <w:tblLook w:val="04A0" w:firstRow="1" w:lastRow="0" w:firstColumn="1" w:lastColumn="0" w:noHBand="0" w:noVBand="1"/>
+      </w:tblPr>
+      <w:tblGrid>
+        <w:gridCol w:w="667"/>
+        <w:gridCol w:w="3240"/>
+      </w:tblGrid>
+      <w:tr>
+        <w:trPr>
+          <w:trHeight w:val="274"/>
+        </w:trPr>
+        <w:tc>
+          <w:tcPr>
+            <w:tcW w:w="667" w:type="dxa"/>
+            <w:vAlign w:val="center"/>
+          </w:tcPr>
+          <w:p>
+            <w:pPr>
+              <w:rPr>
+                <w:rFonts w:ascii="Arial" w:eastAsia="Arial" w:hAnsi="Arial" w:cs="Arial"/>
+                <w:b/>
+                <w:sz w:val="36"/>
+              </w:rPr>
+            </w:pPr>
+            <w:r>
+              <w:rPr>
+                <w:rFonts w:ascii="Arial" w:eastAsia="Arial" w:hAnsi="Arial" w:cs="Arial"/>
+                <w:b/>
+                <w:noProof/>
+                <w:sz w:val="36"/>
+              </w:rPr>
+              <w:drawing>
+                <wp:inline distT="0" distB="0" distL="0" distR="0" wp14:anchorId="4D27D303" wp14:editId="7678EC4C">
+                  <wp:extent cx="238125" cy="238125"/>
+                  <wp:effectExtent l="0" t="0" r="9525" b="9525"/>
+                  <wp:docPr id="2" name="Picture 2">
+                    <a:hlinkClick xmlns:a="http://schemas.openxmlformats.org/drawingml/2006/main" r:id="rId6"/>
+                  </wp:docPr>
+                  <wp:cNvGraphicFramePr>
+                    <a:graphicFrameLocks xmlns:a="http://schemas.openxmlformats.org/drawingml/2006/main" noChangeAspect="1"/>
+                  </wp:cNvGraphicFramePr>
+                  <a:graphic xmlns:a="http://schemas.openxmlformats.org/drawingml/2006/main">
+                    <a:graphicData uri="http://schemas.openxmlformats.org/drawingml/2006/picture">
+                      <pic:pic xmlns:pic="http://schemas.openxmlformats.org/drawingml/2006/picture">
+                        <pic:nvPicPr>
+                          <pic:cNvPr id="2" name="Picture 2">
+                            <a:hlinkClick r:id="rId6"/>
+                          </pic:cNvPr>
+                          <pic:cNvPicPr/>
+                        </pic:nvPicPr>
+                        <pic:blipFill>
+                          <a:blip r:embed="rId7" cstate="print">
+                            <a:extLst>
+                              <a:ext uri="{28A0092B-C50C-407E-A947-70E740481C1C}">
+                                <a14:useLocalDpi xmlns:a14="http://schemas.microsoft.com/office/drawing/2010/main" val="0"/>
+                              </a:ext>
+                            </a:extLst>
+                          </a:blip>
+                          <a:stretch>
+                            <a:fillRect/>
+                          </a:stretch>
+                        </pic:blipFill>
+                        <pic:spPr>
+                          <a:xfrm>
+                            <a:off x="0" y="0"/>
+                            <a:ext cx="238125" cy="238125"/>
+                          </a:xfrm>
+                          <a:prstGeom prst="rect">
+                            <a:avLst/>
+                          </a:prstGeom>
+                        </pic:spPr>
+                      </pic:pic>
+                    </a:graphicData>
+                  </a:graphic>
+                </wp:inline>
+              </w:drawing>
+            </w:r>
+          </w:p>
+        </w:tc>
+        <w:tc>
+          <w:tcPr>
+            <w:tcW w:w="3240" w:type="dxa"/>
+            <w:vAlign w:val="center"/>
+          </w:tcPr>
+          <w:p>
+            <w:pPr>
+              <w:rPr>
+                <w:rFonts w:ascii="Arial" w:eastAsia="Arial" w:hAnsi="Arial" w:cs="Arial"/>
+                <w:sz w:val="24"/>
+                <w:szCs w:val="24"/>
+              </w:rPr>
+            </w:pPr>
+            <w:hyperlink r:id="rId8" w:history="1">
+              <w:r>
+                <w:rPr>
+                  <w:rStyle w:val="Hyperlink"/>
+                  <w:rFonts w:ascii="Arial" w:eastAsia="Arial" w:hAnsi="Arial" w:cs="Arial"/>
+                  <w:sz w:val="24"/>
+                  <w:szCs w:val="24"/>
+                </w:rPr>
+                <w:t>tanyo.takerman.net</w:t>
+              </w:r>
+            </w:hyperlink>
+            <w:r>
+              <w:rPr>
+                <w:rFonts w:ascii="Arial" w:eastAsia="Arial" w:hAnsi="Arial" w:cs="Arial"/>
+                <w:sz w:val="24"/>
+                <w:szCs w:val="24"/>
+              </w:rPr>
+              <w:t xml:space="preserve"> </w:t>
+            </w:r>
+          </w:p>
+        </w:tc>
+      </w:tr>
+      <w:tr>
+        <w:trPr>
+          <w:trHeight w:val="410"/>
+        </w:trPr>
+        <w:tc>
+          <w:tcPr>
+            <w:tcW w:w="667" w:type="dxa"/>
+            <w:vAlign w:val="center"/>
+          </w:tcPr>
+          <w:p>
+            <w:pPr>
+              <w:rPr>
+                <w:rFonts w:ascii="Arial" w:eastAsia="Arial" w:hAnsi="Arial" w:cs="Arial"/>
+                <w:b/>
+                <w:sz w:val="36"/>
+              </w:rPr>
+            </w:pPr>
+            <w:r>
+              <w:rPr>
+                <w:rFonts w:ascii="Arial" w:eastAsia="Arial" w:hAnsi="Arial" w:cs="Arial"/>
+                <w:b/>
+                <w:noProof/>
+                <w:sz w:val="36"/>
+              </w:rPr>
+              <w:drawing>
+                <wp:inline distT="0" distB="0" distL="0" distR="0" wp14:anchorId="44719F19" wp14:editId="5CAA3FC3">
+                  <wp:extent cx="228600" cy="228600"/>
+                  <wp:effectExtent l="0" t="0" r="0" b="0"/>
+                  <wp:docPr id="3" name="Picture 3">
+                    <a:hlinkClick xmlns:a="http://schemas.openxmlformats.org/drawingml/2006/main" r:id="rId9"/>
+                  </wp:docPr>
+                  <wp:cNvGraphicFramePr>
+                    <a:graphicFrameLocks xmlns:a="http://schemas.openxmlformats.org/drawingml/2006/main" noChangeAspect="1"/>
+                  </wp:cNvGraphicFramePr>
+                  <a:graphic xmlns:a="http://schemas.openxmlformats.org/drawingml/2006/main">
+                    <a:graphicData uri="http://schemas.openxmlformats.org/drawingml/2006/picture">
+                      <pic:pic xmlns:pic="http://schemas.openxmlformats.org/drawingml/2006/picture">
+                        <pic:nvPicPr>
+                          <pic:cNvPr id="3" name="Picture 3">
+                            <a:hlinkClick r:id="rId9"/>
+                          </pic:cNvPr>
+                          <pic:cNvPicPr/>
+                        </pic:nvPicPr>
+                        <pic:blipFill>
+                          <a:blip r:embed="rId10" cstate="print">
+                            <a:extLst>
+                              <a:ext uri="{28A0092B-C50C-407E-A947-70E740481C1C}">
+                                <a14:useLocalDpi xmlns:a14="http://schemas.microsoft.com/office/drawing/2010/main" val="0"/>
+                              </a:ext>
+                            </a:extLst>
+                          </a:blip>
+                          <a:stretch>
+                            <a:fillRect/>
+                          </a:stretch>
+                        </pic:blipFill>
+                        <pic:spPr>
+                          <a:xfrm>
+                            <a:off x="0" y="0"/>
+                            <a:ext cx="228600" cy="228600"/>
+                          </a:xfrm>
+                          <a:prstGeom prst="rect">
+                            <a:avLst/>
+                          </a:prstGeom>
+                        </pic:spPr>
+                      </pic:pic>
+                    </a:graphicData>
+                  </a:graphic>
+                </wp:inline>
+              </w:drawing>
+            </w:r>
+          </w:p>
+        </w:tc>
+        <w:tc>
+          <w:tcPr>
+            <w:tcW w:w="3240" w:type="dxa"/>
+            <w:vAlign w:val="center"/>
+          </w:tcPr>
+          <w:p>
+            <w:pPr>
+              <w:rPr>
+                <w:rFonts w:ascii="Arial" w:eastAsia="Arial" w:hAnsi="Arial" w:cs="Arial"/>
+                <w:sz w:val="24"/>
+                <w:szCs w:val="24"/>
+              </w:rPr>
+            </w:pPr>
+            <w:hyperlink r:id="rId11" w:history="1">
+              <w:r>
+                <w:rPr>
+                  <w:rStyle w:val="Hyperlink"/>
+                  <w:rFonts w:ascii="Arial" w:eastAsia="Arial" w:hAnsi="Arial" w:cs="Arial"/>
+                  <w:sz w:val="24"/>
+                  <w:szCs w:val="24"/>
+                </w:rPr>
+                <w:t>@</w:t>
+              </w:r>
+              <w:proofErr w:type="spellStart"/>
+              <w:r>
+                <w:rPr>
+                  <w:rStyle w:val="Hyperlink"/>
+                  <w:rFonts w:ascii="Arial" w:eastAsia="Arial" w:hAnsi="Arial" w:cs="Arial"/>
+                  <w:sz w:val="24"/>
+                  <w:szCs w:val="24"/>
+                </w:rPr>
+                <w:t>tanyoivanov</w:t>
+              </w:r>
+              <w:proofErr w:type="spellEnd"/>
+            </w:hyperlink>
+          </w:p>
+        </w:tc>
+      </w:tr>
+      <w:tr>
+        <w:trPr>
+          <w:trHeight w:val="395"/>
+        </w:trPr>
+        <w:tc>
+          <w:tcPr>
+            <w:tcW w:w="667" w:type="dxa"/>
+            <w:vAlign w:val="center"/>
+          </w:tcPr>
+          <w:p>
+            <w:pPr>
+              <w:rPr>
+                <w:rFonts w:ascii="Arial" w:eastAsia="Arial" w:hAnsi="Arial" w:cs="Arial"/>
+                <w:b/>
+                <w:sz w:val="36"/>
+              </w:rPr>
+            </w:pPr>
+            <w:r>
+              <w:rPr>
+                <w:rFonts w:ascii="Arial" w:eastAsia="Arial" w:hAnsi="Arial" w:cs="Arial"/>
+                <w:b/>
+                <w:noProof/>
+                <w:sz w:val="36"/>
+              </w:rPr>
+              <w:drawing>
+                <wp:inline distT="0" distB="0" distL="0" distR="0" wp14:anchorId="7A452DA6" wp14:editId="0BD33C40">
+                  <wp:extent cx="238125" cy="238125"/>
+                  <wp:effectExtent l="0" t="0" r="9525" b="9525"/>
+                  <wp:docPr id="6" name="Picture 6">
+                    <a:hlinkClick xmlns:a="http://schemas.openxmlformats.org/drawingml/2006/main" r:id="rId12"/>
+                  </wp:docPr>
+                  <wp:cNvGraphicFramePr>
+                    <a:graphicFrameLocks xmlns:a="http://schemas.openxmlformats.org/drawingml/2006/main" noChangeAspect="1"/>
+                  </wp:cNvGraphicFramePr>
+                  <a:graphic xmlns:a="http://schemas.openxmlformats.org/drawingml/2006/main">
+                    <a:graphicData uri="http://schemas.openxmlformats.org/drawingml/2006/picture">
+                      <pic:pic xmlns:pic="http://schemas.openxmlformats.org/drawingml/2006/picture">
+                        <pic:nvPicPr>
+                          <pic:cNvPr id="6" name="Picture 6">
+                            <a:hlinkClick r:id="rId12"/>
+                          </pic:cNvPr>
+                          <pic:cNvPicPr/>
+                        </pic:nvPicPr>
+                        <pic:blipFill>
+                          <a:blip r:embed="rId13" cstate="print">
+                            <a:extLst>
+                              <a:ext uri="{28A0092B-C50C-407E-A947-70E740481C1C}">
+                                <a14:useLocalDpi xmlns:a14="http://schemas.microsoft.com/office/drawing/2010/main" val="0"/>
+                              </a:ext>
+                            </a:extLst>
+                          </a:blip>
+                          <a:stretch>
+                            <a:fillRect/>
+                          </a:stretch>
+                        </pic:blipFill>
+                        <pic:spPr>
+                          <a:xfrm>
+                            <a:off x="0" y="0"/>
+                            <a:ext cx="238125" cy="238125"/>
+                          </a:xfrm>
+                          <a:prstGeom prst="rect">
+                            <a:avLst/>
+                          </a:prstGeom>
+                        </pic:spPr>
+                      </pic:pic>
+                    </a:graphicData>
+                  </a:graphic>
+                </wp:inline>
+              </w:drawing>
+            </w:r>
+          </w:p>
+        </w:tc>
+        <w:tc>
+          <w:tcPr>
+            <w:tcW w:w="3240" w:type="dxa"/>
+            <w:vAlign w:val="center"/>
+          </w:tcPr>
+          <w:p>
+            <w:pPr>
+              <w:rPr>
+                <w:rFonts w:ascii="Arial" w:eastAsia="Arial" w:hAnsi="Arial" w:cs="Arial"/>
+                <w:sz w:val="24"/>
+                <w:szCs w:val="24"/>
+              </w:rPr>
+            </w:pPr>
+            <w:hyperlink r:id="rId14" w:history="1">
+              <w:r>
+                <w:rPr>
+                  <w:rStyle w:val="Hyperlink"/>
+                  <w:rFonts w:ascii="Arial" w:eastAsia="Arial" w:hAnsi="Arial" w:cs="Arial"/>
+                  <w:sz w:val="24"/>
+                  <w:szCs w:val="24"/>
+                </w:rPr>
+                <w:t>@</w:t>
+              </w:r>
+              <w:proofErr w:type="spellStart"/>
+              <w:r>
+                <w:rPr>
+                  <w:rStyle w:val="Hyperlink"/>
+                  <w:rFonts w:ascii="Arial" w:eastAsia="Arial" w:hAnsi="Arial" w:cs="Arial"/>
+                  <w:sz w:val="24"/>
+                  <w:szCs w:val="24"/>
+                </w:rPr>
+                <w:t>takermanltd</w:t>
+              </w:r>
+              <w:proofErr w:type="spellEnd"/>
+            </w:hyperlink>
+          </w:p>
+        </w:tc>
+      </w:tr>
+      <w:tr>
+        <w:trPr>
+          <w:trHeight w:val="395"/>
+        </w:trPr>
+        <w:tc>
+          <w:tcPr>
+            <w:tcW w:w="667" w:type="dxa"/>
+            <w:vAlign w:val="center"/>
+          </w:tcPr>
+          <w:p>
+            <w:pPr>
+              <w:rPr>
+                <w:rFonts w:ascii="Arial" w:eastAsia="Arial" w:hAnsi="Arial" w:cs="Arial"/>
+                <w:b/>
+                <w:sz w:val="36"/>
+              </w:rPr>
+            </w:pPr>
+            <w:r>
+              <w:rPr>
+                <w:rFonts w:ascii="Arial" w:eastAsia="Arial" w:hAnsi="Arial" w:cs="Arial"/>
+                <w:b/>
+                <w:noProof/>
+                <w:sz w:val="36"/>
+              </w:rPr>
+              <w:drawing>
+                <wp:inline distT="0" distB="0" distL="0" distR="0" wp14:anchorId="0627A8DB" wp14:editId="51E2B6D4">
+                  <wp:extent cx="247650" cy="247650"/>
+                  <wp:effectExtent l="0" t="0" r="0" b="0"/>
+                  <wp:docPr id="4" name="Picture 4">
+                    <a:hlinkClick xmlns:a="http://schemas.openxmlformats.org/drawingml/2006/main" r:id="rId14"/>
+                  </wp:docPr>
+                  <wp:cNvGraphicFramePr>
+                    <a:graphicFrameLocks xmlns:a="http://schemas.openxmlformats.org/drawingml/2006/main" noChangeAspect="1"/>
+                  </wp:cNvGraphicFramePr>
+                  <a:graphic xmlns:a="http://schemas.openxmlformats.org/drawingml/2006/main">
+                    <a:graphicData uri="http://schemas.openxmlformats.org/drawingml/2006/picture">
+                      <pic:pic xmlns:pic="http://schemas.openxmlformats.org/drawingml/2006/picture">
+                        <pic:nvPicPr>
+                          <pic:cNvPr id="4" name="Picture 4">
+                            <a:hlinkClick r:id="rId14"/>
+                          </pic:cNvPr>
+                          <pic:cNvPicPr/>
+                        </pic:nvPicPr>
+                        <pic:blipFill>
+                          <a:blip r:embed="rId15" cstate="print">
+                            <a:extLst>
+                              <a:ext uri="{28A0092B-C50C-407E-A947-70E740481C1C}">
+                                <a14:useLocalDpi xmlns:a14="http://schemas.microsoft.com/office/drawing/2010/main" val="0"/>
+                              </a:ext>
+                            </a:extLst>
+                          </a:blip>
+                          <a:stretch>
+                            <a:fillRect/>
+                          </a:stretch>
+                        </pic:blipFill>
+                        <pic:spPr>
+                          <a:xfrm>
+                            <a:off x="0" y="0"/>
+                            <a:ext cx="247650" cy="247650"/>
+                          </a:xfrm>
+                          <a:prstGeom prst="rect">
+                            <a:avLst/>
+                          </a:prstGeom>
+                        </pic:spPr>
+                      </pic:pic>
+                    </a:graphicData>
+                  </a:graphic>
+                </wp:inline>
+              </w:drawing>
+            </w:r>
+          </w:p>
+        </w:tc>
+        <w:tc>
+          <w:tcPr>
+            <w:tcW w:w="3240" w:type="dxa"/>
+            <w:vAlign w:val="center"/>
+          </w:tcPr>
+          <w:p>
+            <w:pPr>
+              <w:rPr>
+                <w:rFonts w:ascii="Arial" w:eastAsia="Arial" w:hAnsi="Arial" w:cs="Arial"/>
+                <w:sz w:val="24"/>
+                <w:szCs w:val="24"/>
+              </w:rPr>
+            </w:pPr>
+            <w:hyperlink r:id="rId16" w:history="1">
+              <w:r>
+                <w:rPr>
+                  <w:rStyle w:val="Hyperlink"/>
+                  <w:rFonts w:ascii="Arial" w:eastAsia="Arial" w:hAnsi="Arial" w:cs="Arial"/>
+                  <w:sz w:val="24"/>
+                  <w:szCs w:val="24"/>
+                </w:rPr>
+                <w:t>@</w:t>
+              </w:r>
+              <w:proofErr w:type="spellStart"/>
+              <w:proofErr w:type="gramStart"/>
+              <w:r>
+                <w:rPr>
+                  <w:rStyle w:val="Hyperlink"/>
+                  <w:rFonts w:ascii="Arial" w:eastAsia="Arial" w:hAnsi="Arial" w:cs="Arial"/>
+                  <w:sz w:val="24"/>
+                  <w:szCs w:val="24"/>
+                </w:rPr>
+                <w:t>dev.tanyoivanov</w:t>
+              </w:r>
+              <w:proofErr w:type="spellEnd"/>
+              <w:proofErr w:type="gramEnd"/>
+            </w:hyperlink>
+          </w:p>
+        </w:tc>
+      </w:tr>
+      <w:tr>
+        <w:trPr>
+          <w:trHeight w:val="410"/>
+        </w:trPr>
+        <w:tc>
+          <w:tcPr>
+            <w:tcW w:w="667" w:type="dxa"/>
+            <w:vAlign w:val="center"/>
+          </w:tcPr>
+          <w:p>
+            <w:pPr>
+              <w:rPr>
+                <w:rFonts w:ascii="Arial" w:eastAsia="Arial" w:hAnsi="Arial" w:cs="Arial"/>
+                <w:b/>
+                <w:sz w:val="36"/>
+              </w:rPr>
+            </w:pPr>
+            <w:r>
+              <w:rPr>
+                <w:rFonts w:ascii="Arial" w:eastAsia="Arial" w:hAnsi="Arial" w:cs="Arial"/>
+                <w:b/>
+                <w:noProof/>
+                <w:sz w:val="36"/>
+              </w:rPr>
+              <w:drawing>
+                <wp:inline distT="0" distB="0" distL="0" distR="0" wp14:anchorId="0A9753D4" wp14:editId="018CCED7">
+                  <wp:extent cx="228600" cy="228600"/>
+                  <wp:effectExtent l="0" t="0" r="0" b="0"/>
+                  <wp:docPr id="1" name="Picture 1">
+                    <a:hlinkClick xmlns:a="http://schemas.openxmlformats.org/drawingml/2006/main" r:id="rId17"/>
+                  </wp:docPr>
+                  <wp:cNvGraphicFramePr>
+                    <a:graphicFrameLocks xmlns:a="http://schemas.openxmlformats.org/drawingml/2006/main" noChangeAspect="1"/>
+                  </wp:cNvGraphicFramePr>
+                  <a:graphic xmlns:a="http://schemas.openxmlformats.org/drawingml/2006/main">
+                    <a:graphicData uri="http://schemas.openxmlformats.org/drawingml/2006/picture">
+                      <pic:pic xmlns:pic="http://schemas.openxmlformats.org/drawingml/2006/picture">
+                        <pic:nvPicPr>
+                          <pic:cNvPr id="1" name="Picture 1">
+                            <a:hlinkClick r:id="rId17"/>
+                          </pic:cNvPr>
+                          <pic:cNvPicPr/>
+                        </pic:nvPicPr>
+                        <pic:blipFill>
+                          <a:blip r:embed="rId18" cstate="print">
+                            <a:extLst>
+                              <a:ext uri="{28A0092B-C50C-407E-A947-70E740481C1C}">
+                                <a14:useLocalDpi xmlns:a14="http://schemas.microsoft.com/office/drawing/2010/main" val="0"/>
+                              </a:ext>
+                            </a:extLst>
+                          </a:blip>
+                          <a:stretch>
+                            <a:fillRect/>
+                          </a:stretch>
+                        </pic:blipFill>
+                        <pic:spPr>
+                          <a:xfrm>
+                            <a:off x="0" y="0"/>
+                            <a:ext cx="228600" cy="228600"/>
+                          </a:xfrm>
+                          <a:prstGeom prst="rect">
+                            <a:avLst/>
+                          </a:prstGeom>
+                        </pic:spPr>
+                      </pic:pic>
+                    </a:graphicData>
+                  </a:graphic>
+                </wp:inline>
+              </w:drawing>
+            </w:r>
+          </w:p>
+        </w:tc>
+        <w:tc>
+          <w:tcPr>
+            <w:tcW w:w="3240" w:type="dxa"/>
+            <w:vAlign w:val="center"/>
+          </w:tcPr>
+          <w:p>
+            <w:pPr>
+              <w:rPr>
+                <w:rFonts w:ascii="Arial" w:eastAsia="Arial" w:hAnsi="Arial" w:cs="Arial"/>
+                <w:sz w:val="24"/>
+                <w:szCs w:val="24"/>
+              </w:rPr>
+            </w:pPr>
+            <w:hyperlink r:id="rId19" w:history="1">
+              <w:r>
+                <w:rPr>
+                  <w:rStyle w:val="Hyperlink"/>
+                  <w:rFonts w:ascii="Arial" w:eastAsia="Arial" w:hAnsi="Arial" w:cs="Arial"/>
+                  <w:sz w:val="24"/>
+                  <w:szCs w:val="24"/>
+                </w:rPr>
+                <w:t>@</w:t>
+              </w:r>
+              <w:proofErr w:type="spellStart"/>
+              <w:r>
+                <w:rPr>
+                  <w:rStyle w:val="Hyperlink"/>
+                  <w:rFonts w:ascii="Arial" w:eastAsia="Arial" w:hAnsi="Arial" w:cs="Arial"/>
+                  <w:sz w:val="24"/>
+                  <w:szCs w:val="24"/>
+                </w:rPr>
+                <w:t>tanyo-ivanov</w:t>
+              </w:r>
+              <w:proofErr w:type="spellEnd"/>
+            </w:hyperlink>
+          </w:p>
+        </w:tc>
+      </w:tr>
+      <w:tr>
+        <w:trPr>
+          <w:trHeight w:val="381"/>
+        </w:trPr>
+        <w:tc>
+          <w:tcPr>
+            <w:tcW w:w="667" w:type="dxa"/>
+            <w:vAlign w:val="center"/>
+          </w:tcPr>
+          <w:p>
+            <w:pPr>
+              <w:rPr>
+                <w:rFonts w:ascii="Arial" w:eastAsia="Arial" w:hAnsi="Arial" w:cs="Arial"/>
+                <w:b/>
+                <w:sz w:val="36"/>
+              </w:rPr>
+            </w:pPr>
+            <w:r>
+              <w:rPr>
+                <w:rFonts w:ascii="Arial" w:eastAsia="Arial" w:hAnsi="Arial" w:cs="Arial"/>
+                <w:b/>
+                <w:noProof/>
+                <w:sz w:val="36"/>
+              </w:rPr>
+              <w:drawing>
+                <wp:inline distT="0" distB="0" distL="0" distR="0" wp14:anchorId="426530CE" wp14:editId="7480BE72">
+                  <wp:extent cx="238125" cy="238125"/>
+                  <wp:effectExtent l="0" t="0" r="9525" b="9525"/>
+                  <wp:docPr id="5" name="Picture 5">
+                    <a:hlinkClick xmlns:a="http://schemas.openxmlformats.org/drawingml/2006/main" r:id="rId20"/>
+                  </wp:docPr>
+                  <wp:cNvGraphicFramePr>
+                    <a:graphicFrameLocks xmlns:a="http://schemas.openxmlformats.org/drawingml/2006/main" noChangeAspect="1"/>
+                  </wp:cNvGraphicFramePr>
+                  <a:graphic xmlns:a="http://schemas.openxmlformats.org/drawingml/2006/main">
+                    <a:graphicData uri="http://schemas.openxmlformats.org/drawingml/2006/picture">
+                      <pic:pic xmlns:pic="http://schemas.openxmlformats.org/drawingml/2006/picture">
+                        <pic:nvPicPr>
+                          <pic:cNvPr id="5" name="Picture 5">
+                            <a:hlinkClick r:id="rId20"/>
+                          </pic:cNvPr>
+                          <pic:cNvPicPr/>
+                        </pic:nvPicPr>
+                        <pic:blipFill>
+                          <a:blip r:embed="rId21" cstate="print">
+                            <a:extLst>
+                              <a:ext uri="{28A0092B-C50C-407E-A947-70E740481C1C}">
+                                <a14:useLocalDpi xmlns:a14="http://schemas.microsoft.com/office/drawing/2010/main" val="0"/>
+                              </a:ext>
+                            </a:extLst>
+                          </a:blip>
+                          <a:stretch>
+                            <a:fillRect/>
+                          </a:stretch>
+                        </pic:blipFill>
+                        <pic:spPr>
+                          <a:xfrm>
+                            <a:off x="0" y="0"/>
+                            <a:ext cx="238125" cy="238125"/>
+                          </a:xfrm>
+                          <a:prstGeom prst="rect">
+                            <a:avLst/>
+                          </a:prstGeom>
+                        </pic:spPr>
+                      </pic:pic>
+                    </a:graphicData>
+                  </a:graphic>
+                </wp:inline>
+              </w:drawing>
+            </w:r>
+          </w:p>
+        </w:tc>
+        <w:tc>
+          <w:tcPr>
+            <w:tcW w:w="3240" w:type="dxa"/>
+            <w:vAlign w:val="center"/>
+          </w:tcPr>
+          <w:p>
+            <w:pPr>
+              <w:rPr>
+                <w:rFonts w:ascii="Arial" w:eastAsia="Arial" w:hAnsi="Arial" w:cs="Arial"/>
+                <w:sz w:val="24"/>
+                <w:szCs w:val="24"/>
+              </w:rPr>
+            </w:pPr>
+            <w:hyperlink r:id="rId22" w:history="1">
+              <w:r>
+                <w:rPr>
+                  <w:rStyle w:val="Hyperlink"/>
+                  <w:rFonts w:ascii="Arial" w:eastAsia="Arial" w:hAnsi="Arial" w:cs="Arial"/>
+                  <w:sz w:val="24"/>
+                  <w:szCs w:val="24"/>
+                </w:rPr>
+                <w:t>@</w:t>
+              </w:r>
+              <w:proofErr w:type="spellStart"/>
+              <w:r>
+                <w:rPr>
+                  <w:rStyle w:val="Hyperlink"/>
+                  <w:rFonts w:ascii="Arial" w:eastAsia="Arial" w:hAnsi="Arial" w:cs="Arial"/>
+                  <w:sz w:val="24"/>
+                  <w:szCs w:val="24"/>
+                </w:rPr>
+                <w:t>tanyoivanov</w:t>
+              </w:r>
+              <w:proofErr w:type="spellEnd"/>
+            </w:hyperlink>
+          </w:p>
+        </w:tc>
+      </w:tr>
+    </w:tbl>
+    <w:p>
+      <w:pPr>
+        <w:spacing w:after="162"/>
+      </w:pPr>
+      <w:r>
+        <w:rPr>
+          <w:rFonts w:ascii="Arial" w:eastAsia="Arial" w:hAnsi="Arial" w:cs="Arial"/>
+          <w:sz w:val="24"/>
+        </w:rPr>
+        <w:t>.NET Developer</w:t>
+      </w:r>
+    </w:p>
+    <w:p>
+      <w:pPr>
+        <w:spacing w:after="351" w:line="261" w:lineRule="auto"/>
+        <w:ind w:left="10" w:right="108" w:hanging="10"/>
+        <w:rPr>
+          <w:rFonts w:ascii="Arial" w:eastAsia="Arial" w:hAnsi="Arial" w:cs="Arial"/>
+          <w:sz w:val="20"/>
+        </w:rPr>
+      </w:pPr>
+      <w:r>
+        <w:rPr>
+          <w:rFonts w:ascii="Arial" w:eastAsia="Arial" w:hAnsi="Arial" w:cs="Arial"/>
+          <w:sz w:val="20"/>
+        </w:rPr>
+        <w:t xml:space="preserve">Email: </w:t>
+      </w:r>
+      <w:hyperlink r:id="rId23" w:history="1">
+        <w:r>
+          <w:rPr>
+            <w:rStyle w:val="Hyperlink"/>
+            <w:rFonts w:ascii="Arial" w:eastAsia="Arial" w:hAnsi="Arial" w:cs="Arial"/>
+            <w:sz w:val="20"/>
+          </w:rPr>
+          <w:t>tivanov@takerman.net</w:t>
+        </w:r>
+      </w:hyperlink>
+      <w:r>
+        <w:rPr>
+          <w:rFonts w:ascii="Arial" w:eastAsia="Arial" w:hAnsi="Arial" w:cs="Arial"/>
+          <w:sz w:val="20"/>
+        </w:rPr>
+        <w:t xml:space="preserve"> </w:t>
+      </w:r>
+      <w:r>
+        <w:rPr>
+          <w:rFonts w:ascii="Arial" w:eastAsia="Arial" w:hAnsi="Arial" w:cs="Arial"/>
+          <w:sz w:val="20"/>
+        </w:rPr>
+        <w:t xml:space="preserve"> </w:t>
+      </w:r>
+      <w:r>
+        <w:rPr>
+          <w:rFonts w:ascii="Arial" w:eastAsia="Arial" w:hAnsi="Arial" w:cs="Arial"/>
+          <w:sz w:val="20"/>
+        </w:rPr>
+        <w:br/>
+      </w:r>
+      <w:r>
+        <w:rPr>
+          <w:rFonts w:ascii="Arial" w:eastAsia="Arial" w:hAnsi="Arial" w:cs="Arial"/>
+          <w:sz w:val="20"/>
+        </w:rPr>
+        <w:t xml:space="preserve">Website: </w:t>
+      </w:r>
+      <w:hyperlink r:id="rId24" w:history="1">
+        <w:r>
+          <w:rPr>
+            <w:rStyle w:val="Hyperlink"/>
+            <w:rFonts w:ascii="Arial" w:eastAsia="Arial" w:hAnsi="Arial" w:cs="Arial"/>
+            <w:sz w:val="20"/>
+          </w:rPr>
+          <w:t>https://tanyo.takerman.net</w:t>
+        </w:r>
+      </w:hyperlink>
+      <w:r>
+        <w:t xml:space="preserve"> </w:t>
+      </w:r>
+      <w:r>
+        <w:rPr>
+          <w:rFonts w:ascii="Arial" w:eastAsia="Arial" w:hAnsi="Arial" w:cs="Arial"/>
+          <w:sz w:val="20"/>
+        </w:rPr>
+        <w:br/>
+      </w:r>
+      <w:r>
+        <w:rPr>
+          <w:rFonts w:ascii="Arial" w:eastAsia="Arial" w:hAnsi="Arial" w:cs="Arial"/>
+          <w:sz w:val="20"/>
+        </w:rPr>
+        <w:t xml:space="preserve">Phone: </w:t>
+      </w:r>
+      <w:r>
+        <w:rPr>
+          <w:rFonts w:ascii="Arial" w:eastAsia="Arial" w:hAnsi="Arial" w:cs="Arial"/>
+          <w:sz w:val="20"/>
+        </w:rPr>
+        <w:br/>
+        <w:t>+359897887191</w:t>
+      </w:r>
+      <w:bookmarkStart w:id="0" w:name="_GoBack"/>
+      <w:bookmarkEnd w:id="0"/>
+      <w:r>
+        <w:rPr>
+          <w:rFonts w:ascii="Arial" w:eastAsia="Arial" w:hAnsi="Arial" w:cs="Arial"/>
+          <w:sz w:val="20"/>
+        </w:rPr>
+        <w:br/>
+        <w:t xml:space="preserve">+447383721742 </w:t>
+      </w:r>
+    </w:p>
+    <w:p>
+      <w:pPr>
+        <w:spacing w:after="610" w:line="261" w:lineRule="auto"/>
+        <w:ind w:left="10" w:hanging="10"/>
+      </w:pPr>
+      <w:r>
+        <w:rPr>
+          <w:rFonts w:ascii="Arial" w:eastAsia="Arial" w:hAnsi="Arial" w:cs="Arial"/>
+          <w:sz w:val="20"/>
+        </w:rPr>
+        <w:t xml:space="preserve">Date of birth: 12.01.1991 </w:t>
+      </w:r>
+    </w:p>
+    <w:p>
+      <w:pPr>
+        <w:pStyle w:val="Heading1"/>
+        <w:ind w:left="-5"/>
+      </w:pPr>
       <w:r>
         <w:t>Work experience</w:t>
       </w:r>
@@ -224,7 +962,6 @@
             <w:vAlign w:val="bottom"/>
           </w:tcPr>
           <w:p>
-            <w:bookmarkStart w:id="0" w:name="_GoBack"/>
             <w:r>
               <w:rPr>
                 <w:rFonts w:ascii="Arial" w:eastAsia="Arial" w:hAnsi="Arial" w:cs="Arial"/>
@@ -290,7 +1027,6 @@
               <w:t xml:space="preserve"> </w:t>
             </w:r>
           </w:p>
-          <w:bookmarkEnd w:id="0"/>
           <w:p>
             <w:r>
               <w:rPr>
@@ -1925,30 +2661,6 @@
             <w:r>
               <w:t>Coded UI Testing</w:t>
             </w:r>
-          </w:p>
-          <w:p>
-            <w:pPr>
-              <w:pStyle w:val="ListParagraph"/>
-              <w:numPr>
-                <w:ilvl w:val="0"/>
-                <w:numId w:val="4"/>
-              </w:numPr>
-              <w:spacing w:after="356"/>
-              <w:ind w:right="-6926"/>
-            </w:pPr>
-            <w:r>
-              <w:t>WinForms</w:t>
-            </w:r>
-          </w:p>
-          <w:p>
-            <w:pPr>
-              <w:spacing w:after="356"/>
-              <w:ind w:right="-6926"/>
-              <w:rPr>
-                <w:rFonts w:ascii="Arial" w:eastAsia="Arial" w:hAnsi="Arial" w:cs="Arial"/>
-                <w:sz w:val="20"/>
-              </w:rPr>
-            </w:pPr>
           </w:p>
         </w:tc>
       </w:tr>
@@ -3217,7 +3929,6 @@
   <w:style w:type="character" w:default="1" w:styleId="DefaultParagraphFont">
     <w:name w:val="Default Paragraph Font"/>
     <w:uiPriority w:val="1"/>
-    <w:semiHidden/>
     <w:unhideWhenUsed/>
   </w:style>
   <w:style w:type="table" w:default="1" w:styleId="TableNormal">
@@ -3308,6 +4019,29 @@
         <w:insideV w:val="single" w:sz="4" w:space="0" w:color="auto"/>
       </w:tblBorders>
     </w:tblPr>
+  </w:style>
+  <w:style w:type="character" w:styleId="Hyperlink">
+    <w:name w:val="Hyperlink"/>
+    <w:basedOn w:val="DefaultParagraphFont"/>
+    <w:uiPriority w:val="99"/>
+    <w:unhideWhenUsed/>
+    <w:rsid w:val="00AE516E"/>
+    <w:rPr>
+      <w:color w:val="0563C1" w:themeColor="hyperlink"/>
+      <w:u w:val="single"/>
+    </w:rPr>
+  </w:style>
+  <w:style w:type="character" w:styleId="UnresolvedMention">
+    <w:name w:val="Unresolved Mention"/>
+    <w:basedOn w:val="DefaultParagraphFont"/>
+    <w:uiPriority w:val="99"/>
+    <w:semiHidden/>
+    <w:unhideWhenUsed/>
+    <w:rsid w:val="00AE516E"/>
+    <w:rPr>
+      <w:color w:val="605E5C"/>
+      <w:shd w:val="clear" w:color="auto" w:fill="E1DFDD"/>
+    </w:rPr>
   </w:style>
 </w:styles>
 </file>

</xml_diff>